<commit_message>
updates document added "Append A" and code review
</commit_message>
<xml_diff>
--- a/docs/Курсовая «Осциллограф».docx
+++ b/docs/Курсовая «Осциллограф».docx
@@ -4359,16 +4359,7 @@
                 <w:sz w:val="24"/>
                 <w:szCs w:val="24"/>
               </w:rPr>
-              <w:t>8</w:t>
-            </w:r>
-            <w:r>
-              <w:rPr>
-                <w:b w:val="0"/>
-                <w:i w:val="0"/>
-                <w:sz w:val="24"/>
-                <w:szCs w:val="24"/>
-              </w:rPr>
-              <w:t xml:space="preserve"> КБ</w:t>
+              <w:t>8 КБ</w:t>
             </w:r>
           </w:p>
         </w:tc>
@@ -4530,16 +4521,7 @@
                 <w:sz w:val="24"/>
                 <w:szCs w:val="24"/>
               </w:rPr>
-              <w:t>512</w:t>
-            </w:r>
-            <w:r>
-              <w:rPr>
-                <w:b w:val="0"/>
-                <w:i w:val="0"/>
-                <w:sz w:val="24"/>
-                <w:szCs w:val="24"/>
-              </w:rPr>
-              <w:t xml:space="preserve"> x 8</w:t>
+              <w:t>512 x 8</w:t>
             </w:r>
           </w:p>
         </w:tc>
@@ -4944,34 +4926,7 @@
                 <w:sz w:val="24"/>
                 <w:szCs w:val="24"/>
               </w:rPr>
-              <w:t>8</w:t>
-            </w:r>
-            <w:r>
-              <w:rPr>
-                <w:b w:val="0"/>
-                <w:i w:val="0"/>
-                <w:sz w:val="24"/>
-                <w:szCs w:val="24"/>
-              </w:rPr>
-              <w:t xml:space="preserve"> КБ (</w:t>
-            </w:r>
-            <w:r>
-              <w:rPr>
-                <w:b w:val="0"/>
-                <w:i w:val="0"/>
-                <w:sz w:val="24"/>
-                <w:szCs w:val="24"/>
-              </w:rPr>
-              <w:t>4</w:t>
-            </w:r>
-            <w:r>
-              <w:rPr>
-                <w:b w:val="0"/>
-                <w:i w:val="0"/>
-                <w:sz w:val="24"/>
-                <w:szCs w:val="24"/>
-              </w:rPr>
-              <w:t>K x 16)</w:t>
+              <w:t>8 КБ (4K x 16)</w:t>
             </w:r>
           </w:p>
         </w:tc>
@@ -5488,19 +5443,7 @@
                 <w:sz w:val="24"/>
                 <w:szCs w:val="24"/>
               </w:rPr>
-              <w:t>512</w:t>
-            </w:r>
-            <w:r>
-              <w:rPr>
-                <w:b w:val="0"/>
-                <w:bCs w:val="0"/>
-                <w:i w:val="0"/>
-                <w:iCs w:val="0"/>
-                <w:color w:val="555555"/>
-                <w:sz w:val="24"/>
-                <w:szCs w:val="24"/>
-              </w:rPr>
-              <w:t xml:space="preserve"> x 8</w:t>
+              <w:t>512 x 8</w:t>
             </w:r>
           </w:p>
         </w:tc>
@@ -7094,9 +7037,6 @@
       <w:pPr>
         <w:pStyle w:val="aff5"/>
         <w:ind w:firstLine="708"/>
-        <w:rPr>
-          <w:lang w:val="en-US"/>
-        </w:rPr>
       </w:pPr>
       <w:r>
         <w:rPr>
@@ -7166,14 +7106,431 @@
       <w:r>
         <w:t>”.</w:t>
       </w:r>
+      <w:r>
+        <w:t xml:space="preserve"> </w:t>
+      </w:r>
+      <w:r>
+        <w:t>Были применены следующие библиотеки для разработки.</w:t>
+      </w:r>
     </w:p>
     <w:p>
       <w:pPr>
+        <w:pStyle w:val="aff4"/>
+        <w:widowControl/>
+        <w:numPr>
+          <w:ilvl w:val="0"/>
+          <w:numId w:val="10"/>
+        </w:numPr>
+        <w:shd w:val="clear" w:color="auto" w:fill="FFFFFF"/>
+        <w:spacing w:line="360" w:lineRule="auto"/>
+        <w:ind w:left="714" w:hanging="357"/>
+        <w:rPr>
+          <w:b w:val="0"/>
+          <w:i w:val="0"/>
+          <w:color w:val="000000"/>
+          <w:sz w:val="24"/>
+          <w:szCs w:val="24"/>
+        </w:rPr>
+      </w:pPr>
+      <w:proofErr w:type="spellStart"/>
+      <w:r>
+        <w:rPr>
+          <w:b w:val="0"/>
+          <w:i w:val="0"/>
+          <w:color w:val="000000"/>
+          <w:sz w:val="24"/>
+          <w:szCs w:val="24"/>
+          <w:lang w:val="en-US"/>
+        </w:rPr>
+        <w:t>GyverButton</w:t>
+      </w:r>
+      <w:proofErr w:type="spellEnd"/>
+      <w:r>
+        <w:rPr>
+          <w:b w:val="0"/>
+          <w:i w:val="0"/>
+          <w:color w:val="000000"/>
+          <w:sz w:val="24"/>
+          <w:szCs w:val="24"/>
+        </w:rPr>
+        <w:t xml:space="preserve"> – </w:t>
+      </w:r>
+      <w:r>
+        <w:rPr>
+          <w:b w:val="0"/>
+          <w:i w:val="0"/>
+          <w:color w:val="000000"/>
+          <w:sz w:val="24"/>
+          <w:szCs w:val="24"/>
+        </w:rPr>
+        <w:t>удобство работы с внешними кнопками устройства и настройки их логики.</w:t>
+      </w:r>
+    </w:p>
+    <w:p>
+      <w:pPr>
+        <w:pStyle w:val="aff4"/>
+        <w:widowControl/>
+        <w:numPr>
+          <w:ilvl w:val="0"/>
+          <w:numId w:val="10"/>
+        </w:numPr>
+        <w:shd w:val="clear" w:color="auto" w:fill="FFFFFF"/>
+        <w:spacing w:line="360" w:lineRule="auto"/>
+        <w:ind w:left="714" w:hanging="357"/>
+        <w:rPr>
+          <w:b w:val="0"/>
+          <w:i w:val="0"/>
+          <w:color w:val="000000"/>
+          <w:sz w:val="24"/>
+          <w:szCs w:val="24"/>
+        </w:rPr>
+      </w:pPr>
+      <w:r>
+        <w:rPr>
+          <w:b w:val="0"/>
+          <w:i w:val="0"/>
+          <w:color w:val="000000"/>
+          <w:sz w:val="24"/>
+          <w:szCs w:val="24"/>
+          <w:lang w:val="en-US"/>
+        </w:rPr>
+        <w:t>Tiny</w:t>
+      </w:r>
+      <w:r>
+        <w:rPr>
+          <w:b w:val="0"/>
+          <w:i w:val="0"/>
+          <w:color w:val="000000"/>
+          <w:sz w:val="24"/>
+          <w:szCs w:val="24"/>
+        </w:rPr>
+        <w:t>4</w:t>
+      </w:r>
+      <w:r>
+        <w:rPr>
+          <w:b w:val="0"/>
+          <w:i w:val="0"/>
+          <w:color w:val="000000"/>
+          <w:sz w:val="24"/>
+          <w:szCs w:val="24"/>
+          <w:lang w:val="en-US"/>
+        </w:rPr>
+        <w:t>KOLED</w:t>
+      </w:r>
+      <w:r>
+        <w:rPr>
+          <w:b w:val="0"/>
+          <w:i w:val="0"/>
+          <w:color w:val="000000"/>
+          <w:sz w:val="24"/>
+          <w:szCs w:val="24"/>
+        </w:rPr>
+        <w:t xml:space="preserve"> – </w:t>
+      </w:r>
+      <w:r>
+        <w:rPr>
+          <w:b w:val="0"/>
+          <w:i w:val="0"/>
+          <w:color w:val="000000"/>
+          <w:sz w:val="24"/>
+          <w:szCs w:val="24"/>
+        </w:rPr>
+        <w:t xml:space="preserve">библиотека работы с дисплеями </w:t>
+      </w:r>
+      <w:r>
+        <w:rPr>
+          <w:b w:val="0"/>
+          <w:i w:val="0"/>
+          <w:color w:val="000000"/>
+          <w:sz w:val="24"/>
+          <w:szCs w:val="24"/>
+          <w:lang w:val="en-US"/>
+        </w:rPr>
+        <w:t>SSD</w:t>
+      </w:r>
+      <w:r>
+        <w:rPr>
+          <w:b w:val="0"/>
+          <w:i w:val="0"/>
+          <w:color w:val="000000"/>
+          <w:sz w:val="24"/>
+          <w:szCs w:val="24"/>
+        </w:rPr>
+        <w:t xml:space="preserve">1306 </w:t>
+      </w:r>
+      <w:r>
+        <w:rPr>
+          <w:b w:val="0"/>
+          <w:i w:val="0"/>
+          <w:color w:val="000000"/>
+          <w:sz w:val="24"/>
+          <w:szCs w:val="24"/>
+        </w:rPr>
+        <w:t xml:space="preserve">на </w:t>
+      </w:r>
+      <w:proofErr w:type="spellStart"/>
+      <w:r>
+        <w:rPr>
+          <w:b w:val="0"/>
+          <w:i w:val="0"/>
+          <w:color w:val="000000"/>
+          <w:sz w:val="24"/>
+          <w:szCs w:val="24"/>
+          <w:lang w:val="en-US"/>
+        </w:rPr>
+        <w:t>Attiny</w:t>
+      </w:r>
+      <w:proofErr w:type="spellEnd"/>
+      <w:r>
+        <w:rPr>
+          <w:b w:val="0"/>
+          <w:i w:val="0"/>
+          <w:color w:val="000000"/>
+          <w:sz w:val="24"/>
+          <w:szCs w:val="24"/>
+        </w:rPr>
+        <w:t>.</w:t>
+      </w:r>
+    </w:p>
+    <w:p>
+      <w:pPr>
+        <w:pStyle w:val="aff4"/>
+        <w:widowControl/>
+        <w:numPr>
+          <w:ilvl w:val="0"/>
+          <w:numId w:val="10"/>
+        </w:numPr>
+        <w:shd w:val="clear" w:color="auto" w:fill="FFFFFF"/>
+        <w:spacing w:line="360" w:lineRule="auto"/>
+        <w:ind w:left="714" w:hanging="357"/>
+        <w:rPr>
+          <w:b w:val="0"/>
+          <w:i w:val="0"/>
+          <w:color w:val="000000"/>
+          <w:sz w:val="24"/>
+          <w:szCs w:val="24"/>
+        </w:rPr>
+      </w:pPr>
+      <w:proofErr w:type="spellStart"/>
+      <w:r>
+        <w:rPr>
+          <w:b w:val="0"/>
+          <w:i w:val="0"/>
+          <w:color w:val="000000"/>
+          <w:sz w:val="24"/>
+          <w:szCs w:val="24"/>
+          <w:lang w:val="en-US"/>
+        </w:rPr>
+        <w:t>TinyWireM</w:t>
+      </w:r>
+      <w:proofErr w:type="spellEnd"/>
+      <w:r>
+        <w:rPr>
+          <w:b w:val="0"/>
+          <w:i w:val="0"/>
+          <w:color w:val="000000"/>
+          <w:sz w:val="24"/>
+          <w:szCs w:val="24"/>
+        </w:rPr>
+        <w:t xml:space="preserve"> – </w:t>
+      </w:r>
+      <w:r>
+        <w:rPr>
+          <w:b w:val="0"/>
+          <w:i w:val="0"/>
+          <w:color w:val="000000"/>
+          <w:sz w:val="24"/>
+          <w:szCs w:val="24"/>
+        </w:rPr>
+        <w:t xml:space="preserve">библиотека работы с устройствами </w:t>
+      </w:r>
+      <w:r>
+        <w:rPr>
+          <w:b w:val="0"/>
+          <w:i w:val="0"/>
+          <w:color w:val="000000"/>
+          <w:sz w:val="24"/>
+          <w:szCs w:val="24"/>
+          <w:lang w:val="en-US"/>
+        </w:rPr>
+        <w:t>I</w:t>
+      </w:r>
+      <w:r>
+        <w:rPr>
+          <w:b w:val="0"/>
+          <w:i w:val="0"/>
+          <w:color w:val="000000"/>
+          <w:sz w:val="24"/>
+          <w:szCs w:val="24"/>
+          <w:vertAlign w:val="superscript"/>
+        </w:rPr>
+        <w:t>2</w:t>
+      </w:r>
+      <w:r>
+        <w:rPr>
+          <w:b w:val="0"/>
+          <w:i w:val="0"/>
+          <w:color w:val="000000"/>
+          <w:sz w:val="24"/>
+          <w:szCs w:val="24"/>
+          <w:lang w:val="en-US"/>
+        </w:rPr>
+        <w:t>C</w:t>
+      </w:r>
+      <w:r>
+        <w:rPr>
+          <w:b w:val="0"/>
+          <w:i w:val="0"/>
+          <w:color w:val="000000"/>
+          <w:sz w:val="24"/>
+          <w:szCs w:val="24"/>
+        </w:rPr>
+        <w:t>.</w:t>
+      </w:r>
+    </w:p>
+    <w:p>
+      <w:pPr>
+        <w:pStyle w:val="aff4"/>
+        <w:widowControl/>
+        <w:numPr>
+          <w:ilvl w:val="0"/>
+          <w:numId w:val="10"/>
+        </w:numPr>
+        <w:shd w:val="clear" w:color="auto" w:fill="FFFFFF"/>
+        <w:spacing w:line="360" w:lineRule="auto"/>
+        <w:ind w:left="714" w:hanging="357"/>
+        <w:rPr>
+          <w:b w:val="0"/>
+          <w:i w:val="0"/>
+          <w:color w:val="000000"/>
+          <w:sz w:val="24"/>
+          <w:szCs w:val="24"/>
+        </w:rPr>
+      </w:pPr>
+      <w:r>
+        <w:rPr>
+          <w:b w:val="0"/>
+          <w:i w:val="0"/>
+          <w:color w:val="000000"/>
+          <w:sz w:val="24"/>
+          <w:szCs w:val="24"/>
+          <w:lang w:val="en-US"/>
+        </w:rPr>
+        <w:t>EEPROM</w:t>
+      </w:r>
+      <w:r>
+        <w:rPr>
+          <w:b w:val="0"/>
+          <w:i w:val="0"/>
+          <w:color w:val="000000"/>
+          <w:sz w:val="24"/>
+          <w:szCs w:val="24"/>
+        </w:rPr>
+        <w:t xml:space="preserve"> – </w:t>
+      </w:r>
+      <w:r>
+        <w:rPr>
+          <w:b w:val="0"/>
+          <w:i w:val="0"/>
+          <w:color w:val="000000"/>
+          <w:sz w:val="24"/>
+          <w:szCs w:val="24"/>
+        </w:rPr>
+        <w:t xml:space="preserve">работа со встроенной </w:t>
+      </w:r>
+      <w:r>
+        <w:rPr>
+          <w:b w:val="0"/>
+          <w:i w:val="0"/>
+          <w:color w:val="000000"/>
+          <w:sz w:val="24"/>
+          <w:szCs w:val="24"/>
+          <w:lang w:val="en-US"/>
+        </w:rPr>
+        <w:t>EEPROM</w:t>
+      </w:r>
+      <w:r>
+        <w:rPr>
+          <w:b w:val="0"/>
+          <w:i w:val="0"/>
+          <w:color w:val="000000"/>
+          <w:sz w:val="24"/>
+          <w:szCs w:val="24"/>
+        </w:rPr>
+        <w:t xml:space="preserve"> </w:t>
+      </w:r>
+      <w:r>
+        <w:rPr>
+          <w:b w:val="0"/>
+          <w:i w:val="0"/>
+          <w:color w:val="000000"/>
+          <w:sz w:val="24"/>
+          <w:szCs w:val="24"/>
+        </w:rPr>
+        <w:t>памятью.</w:t>
+      </w:r>
+    </w:p>
+    <w:p>
+      <w:pPr>
+        <w:widowControl/>
+        <w:shd w:val="clear" w:color="auto" w:fill="FFFFFF"/>
+        <w:spacing w:line="360" w:lineRule="auto"/>
+        <w:ind w:left="357"/>
+        <w:rPr>
+          <w:b w:val="0"/>
+          <w:i w:val="0"/>
+          <w:color w:val="000000"/>
+          <w:sz w:val="28"/>
+          <w:szCs w:val="28"/>
+        </w:rPr>
+      </w:pPr>
+      <w:r>
+        <w:rPr>
+          <w:b w:val="0"/>
+          <w:i w:val="0"/>
+          <w:color w:val="000000"/>
+          <w:sz w:val="28"/>
+          <w:szCs w:val="28"/>
+        </w:rPr>
+        <w:t>Листинг программного кода в</w:t>
+      </w:r>
+      <w:r>
+        <w:rPr>
+          <w:b w:val="0"/>
+          <w:i w:val="0"/>
+          <w:color w:val="000000"/>
+          <w:sz w:val="28"/>
+          <w:szCs w:val="28"/>
+        </w:rPr>
+        <w:t xml:space="preserve"> </w:t>
+      </w:r>
+      <w:r>
+        <w:rPr>
+          <w:b w:val="0"/>
+          <w:i w:val="0"/>
+          <w:color w:val="FF0000"/>
+          <w:sz w:val="28"/>
+          <w:szCs w:val="28"/>
+        </w:rPr>
+        <w:t>приложении А</w:t>
+      </w:r>
+      <w:r>
+        <w:rPr>
+          <w:b w:val="0"/>
+          <w:i w:val="0"/>
+          <w:color w:val="FF0000"/>
+          <w:sz w:val="28"/>
+          <w:szCs w:val="28"/>
+        </w:rPr>
+        <w:t>.</w:t>
+      </w:r>
+    </w:p>
+    <w:p>
+      <w:pPr>
         <w:pStyle w:val="aff5"/>
-        <w:ind w:firstLine="708"/>
+        <w:ind w:firstLine="0"/>
         <w:rPr>
           <w:color w:val="auto"/>
-          <w:lang w:val="en-US"/>
         </w:rPr>
       </w:pPr>
     </w:p>
@@ -7330,7 +7687,14 @@
         <w:rPr>
           <w:color w:val="auto"/>
         </w:rPr>
-        <w:t>Современные средства автоматизированного проектирования для создания схем электронных устройств работают следующим образом: вначале строится схема электрическая принципиальная, на которой четко видны связи всех компонентов, затем схема проверяется на ошибки визуально и при помощи встроенного компилятора.</w:t>
+        <w:t xml:space="preserve">Современные средства автоматизированного проектирования для создания схем электронных устройств работают следующим образом: вначале строится схема электрическая принципиальная, на которой четко видны связи </w:t>
+      </w:r>
+      <w:r>
+        <w:rPr>
+          <w:color w:val="auto"/>
+        </w:rPr>
+        <w:lastRenderedPageBreak/>
+        <w:t>всех компонентов, затем схема проверяется на ошибки визуально и при помощи встроенного компилятора.</w:t>
       </w:r>
     </w:p>
     <w:p>
@@ -7396,9 +7760,14 @@
           <w:sz w:val="28"/>
           <w:szCs w:val="28"/>
         </w:rPr>
-        <w:t xml:space="preserve"> печатных плат, визуализатор печатной платы в 3D, создание файлов для производства (Gerber) печатной платы, возможность моделирования схем электрических принципиальных, экспорт в BOM </w:t>
-      </w:r>
-      <w:r>
+        <w:t xml:space="preserve"> печатных плат, визуализатор печатной платы в 3D, создание файлов для производства (Gerber) печатной платы, возможность моделирования схем электрических принципиальных, экспорт в BOM (своеобразная спецификация) и многое другое.</w:t>
+      </w:r>
+    </w:p>
+    <w:p>
+      <w:pPr>
+        <w:spacing w:line="360" w:lineRule="auto"/>
+        <w:ind w:firstLine="720"/>
+        <w:jc w:val="both"/>
         <w:rPr>
           <w:b w:val="0"/>
           <w:i w:val="0"/>
@@ -7406,15 +7775,8 @@
           <w:sz w:val="28"/>
           <w:szCs w:val="28"/>
         </w:rPr>
-        <w:lastRenderedPageBreak/>
-        <w:t>(своеобразная спецификация) и многое другое.</w:t>
-      </w:r>
-    </w:p>
-    <w:p>
-      <w:pPr>
-        <w:spacing w:line="360" w:lineRule="auto"/>
-        <w:ind w:firstLine="720"/>
-        <w:jc w:val="both"/>
+      </w:pPr>
+      <w:r>
         <w:rPr>
           <w:b w:val="0"/>
           <w:i w:val="0"/>
@@ -7422,15 +7784,6 @@
           <w:sz w:val="28"/>
           <w:szCs w:val="28"/>
         </w:rPr>
-      </w:pPr>
-      <w:r>
-        <w:rPr>
-          <w:b w:val="0"/>
-          <w:i w:val="0"/>
-          <w:iCs w:val="0"/>
-          <w:sz w:val="28"/>
-          <w:szCs w:val="28"/>
-        </w:rPr>
         <w:t>Исходя из сказанного ранее, в среде была разработана принципиальная схема устройства, представленная на рисунке 2.9.</w:t>
       </w:r>
     </w:p>
@@ -7450,6 +7803,7 @@
         <w:rPr>
           <w:noProof/>
         </w:rPr>
+        <w:lastRenderedPageBreak/>
         <mc:AlternateContent>
           <mc:Choice Requires="wpg">
             <w:drawing>
@@ -7589,19 +7943,7 @@
           <w:sz w:val="28"/>
           <w:szCs w:val="28"/>
         </w:rPr>
-        <w:t xml:space="preserve">Предоставленная на рисунке 2.9 схема описывает принципиальное строение устройства осциллографа. Устройство включает в себя микроконтроллер, выполняющий все вычислительные операции, панель </w:t>
-      </w:r>
-      <w:r>
-        <w:rPr>
-          <w:b w:val="0"/>
-          <w:bCs w:val="0"/>
-          <w:i w:val="0"/>
-          <w:iCs w:val="0"/>
-          <w:sz w:val="28"/>
-          <w:szCs w:val="28"/>
-        </w:rPr>
-        <w:lastRenderedPageBreak/>
-        <w:t xml:space="preserve">управления кнопок устройства, экран </w:t>
+        <w:t xml:space="preserve">Предоставленная на рисунке 2.9 схема описывает принципиальное строение устройства осциллографа. Устройство включает в себя микроконтроллер, выполняющий все вычислительные операции, панель управления кнопок устройства, экран </w:t>
       </w:r>
       <w:proofErr w:type="gramStart"/>
       <w:r>
@@ -7690,6 +8032,7 @@
         <w:rPr>
           <w:noProof/>
         </w:rPr>
+        <w:lastRenderedPageBreak/>
         <mc:AlternateContent>
           <mc:Choice Requires="wpg">
             <w:drawing>
@@ -8078,88 +8421,41 @@
           <w:noProof/>
         </w:rPr>
         <w:lastRenderedPageBreak/>
-        <mc:AlternateContent>
-          <mc:Choice Requires="wpg">
-            <w:drawing>
-              <wp:anchor distT="0" distB="0" distL="115200" distR="115200" simplePos="0" relativeHeight="251697152" behindDoc="0" locked="0" layoutInCell="1" allowOverlap="1" wp14:anchorId="657CD364" wp14:editId="00C68111">
-                <wp:simplePos x="0" y="0"/>
-                <wp:positionH relativeFrom="column">
-                  <wp:posOffset>0</wp:posOffset>
-                </wp:positionH>
-                <wp:positionV relativeFrom="paragraph">
-                  <wp:posOffset>-210320</wp:posOffset>
-                </wp:positionV>
-                <wp:extent cx="6083775" cy="3360561"/>
-                <wp:effectExtent l="0" t="0" r="0" b="0"/>
-                <wp:wrapTight wrapText="bothSides">
-                  <wp:wrapPolygon edited="1">
-                    <wp:start x="0" y="0"/>
-                    <wp:lineTo x="21600" y="0"/>
-                    <wp:lineTo x="21600" y="21600"/>
-                    <wp:lineTo x="0" y="21600"/>
-                  </wp:wrapPolygon>
-                </wp:wrapTight>
-                <wp:docPr id="17" name="Рисунок 17"/>
-                <wp:cNvGraphicFramePr>
-                  <a:graphicFrameLocks xmlns:a="http://schemas.openxmlformats.org/drawingml/2006/main" noChangeAspect="1"/>
-                </wp:cNvGraphicFramePr>
-                <a:graphic xmlns:a="http://schemas.openxmlformats.org/drawingml/2006/main">
-                  <a:graphicData uri="http://schemas.openxmlformats.org/drawingml/2006/picture">
-                    <pic:pic xmlns:pic="http://schemas.openxmlformats.org/drawingml/2006/picture">
-                      <pic:nvPicPr>
-                        <pic:cNvPr id="1704734060" name=""/>
-                        <pic:cNvPicPr>
-                          <a:picLocks noChangeAspect="1"/>
-                        </pic:cNvPicPr>
-                      </pic:nvPicPr>
-                      <pic:blipFill>
-                        <a:blip r:embed="rId41"/>
-                        <a:stretch/>
-                      </pic:blipFill>
-                      <pic:spPr bwMode="auto">
-                        <a:xfrm>
-                          <a:off x="0" y="0"/>
-                          <a:ext cx="6083775" cy="3360561"/>
-                        </a:xfrm>
-                        <a:prstGeom prst="rect">
-                          <a:avLst/>
-                        </a:prstGeom>
-                      </pic:spPr>
-                    </pic:pic>
-                  </a:graphicData>
-                </a:graphic>
-              </wp:anchor>
-            </w:drawing>
-          </mc:Choice>
-          <mc:Fallback xmlns:a="http://schemas.openxmlformats.org/drawingml/2006/main">
-            <w:pict>
-              <v:shapetype id="_x0000_t75" coordsize="21600,21600" o:spt="75" o:preferrelative="t" path="m@4@5l@4@11@9@11@9@5xe" filled="f" stroked="f">
-                <v:stroke joinstyle="miter"/>
-                <v:formulas>
-                  <v:f eqn="if lineDrawn pixelLineWidth 0"/>
-                  <v:f eqn="sum @0 1 0"/>
-                  <v:f eqn="sum 0 0 @1"/>
-                  <v:f eqn="prod @2 1 2"/>
-                  <v:f eqn="prod @3 21600 pixelWidth"/>
-                  <v:f eqn="prod @3 21600 pixelHeight"/>
-                  <v:f eqn="sum @0 0 1"/>
-                  <v:f eqn="prod @6 1 2"/>
-                  <v:f eqn="prod @7 21600 pixelWidth"/>
-                  <v:f eqn="sum @8 21600 0"/>
-                  <v:f eqn="prod @7 21600 pixelHeight"/>
-                  <v:f eqn="sum @10 21600 0"/>
-                </v:formulas>
-                <v:path o:extrusionok="f" gradientshapeok="t" o:connecttype="rect"/>
-                <o:lock v:ext="edit" aspectratio="t"/>
-              </v:shapetype>
-              <v:shape id="_x0000_i16" o:spid="_x0000_s16" type="#_x0000_t75" style="position:absolute;z-index:251697152;o:allowoverlap:true;o:allowincell:true;mso-position-horizontal-relative:text;margin-left:0.00pt;mso-position-horizontal:absolute;mso-position-vertical-relative:text;margin-top:-16.56pt;mso-position-vertical:absolute;width:479.04pt;height:264.61pt;mso-wrap-distance-left:9.07pt;mso-wrap-distance-top:0.00pt;mso-wrap-distance-right:9.07pt;mso-wrap-distance-bottom:0.00pt;z-index:1;" wrapcoords="0 0 100000 0 100000 100000 0 100000" stroked="false">
-                <w10:wrap type="tight"/>
-                <v:imagedata r:id="rId42" o:title=""/>
-                <o:lock v:ext="edit" rotation="t"/>
-              </v:shape>
-            </w:pict>
-          </mc:Fallback>
-        </mc:AlternateContent>
+        <w:drawing>
+          <wp:inline distT="0" distB="0" distL="0" distR="0" wp14:anchorId="62F2D6C7" wp14:editId="0C9986D5">
+            <wp:extent cx="5695950" cy="3012448"/>
+            <wp:effectExtent l="0" t="0" r="0" b="0"/>
+            <wp:docPr id="1317933356" name="Рисунок 1"/>
+            <wp:cNvGraphicFramePr>
+              <a:graphicFrameLocks xmlns:a="http://schemas.openxmlformats.org/drawingml/2006/main" noChangeAspect="1"/>
+            </wp:cNvGraphicFramePr>
+            <a:graphic xmlns:a="http://schemas.openxmlformats.org/drawingml/2006/main">
+              <a:graphicData uri="http://schemas.openxmlformats.org/drawingml/2006/picture">
+                <pic:pic xmlns:pic="http://schemas.openxmlformats.org/drawingml/2006/picture">
+                  <pic:nvPicPr>
+                    <pic:cNvPr id="1317933356" name=""/>
+                    <pic:cNvPicPr/>
+                  </pic:nvPicPr>
+                  <pic:blipFill>
+                    <a:blip r:embed="rId41"/>
+                    <a:stretch>
+                      <a:fillRect/>
+                    </a:stretch>
+                  </pic:blipFill>
+                  <pic:spPr>
+                    <a:xfrm>
+                      <a:off x="0" y="0"/>
+                      <a:ext cx="5719254" cy="3024773"/>
+                    </a:xfrm>
+                    <a:prstGeom prst="rect">
+                      <a:avLst/>
+                    </a:prstGeom>
+                  </pic:spPr>
+                </pic:pic>
+              </a:graphicData>
+            </a:graphic>
+          </wp:inline>
+        </w:drawing>
       </w:r>
       <w:r>
         <w:rPr>
@@ -8436,7 +8732,7 @@
                         </pic:cNvPicPr>
                       </pic:nvPicPr>
                       <pic:blipFill>
-                        <a:blip r:embed="rId43"/>
+                        <a:blip r:embed="rId42"/>
                         <a:stretch/>
                       </pic:blipFill>
                       <pic:spPr bwMode="auto">
@@ -12728,6 +13024,7 @@
   <w:style w:type="character" w:default="1" w:styleId="a1">
     <w:name w:val="Default Paragraph Font"/>
     <w:uiPriority w:val="1"/>
+    <w:semiHidden/>
     <w:unhideWhenUsed/>
   </w:style>
   <w:style w:type="table" w:default="1" w:styleId="a2">

</xml_diff>